<commit_message>
Agregado fiddle de servicios
</commit_message>
<xml_diff>
--- a/docs/Contenido.docx
+++ b/docs/Contenido.docx
@@ -45,31 +45,7 @@
           <w:sz w:val="24"/>
           <w:szCs w:val="24"/>
         </w:rPr>
-        <w:t xml:space="preserve"> es un excelente medio para lograr llevar a cabo muchos proyectos</w:t>
-      </w:r>
-      <w:r>
-        <w:rPr>
-          <w:rFonts w:ascii="Arial" w:hAnsi="Arial" w:cs="Arial"/>
-          <w:sz w:val="24"/>
-          <w:szCs w:val="24"/>
-        </w:rPr>
-        <w:t xml:space="preserve"> actualmente; s</w:t>
-      </w:r>
-      <w:r>
-        <w:rPr>
-          <w:rFonts w:ascii="Arial" w:hAnsi="Arial" w:cs="Arial"/>
-          <w:sz w:val="24"/>
-          <w:szCs w:val="24"/>
-        </w:rPr>
-        <w:t>in embargo, por sí solo, no proporciona todos los elementos necesarios para hacer una aplica</w:t>
-      </w:r>
-      <w:r>
-        <w:rPr>
-          <w:rFonts w:ascii="Arial" w:hAnsi="Arial" w:cs="Arial"/>
-          <w:sz w:val="24"/>
-          <w:szCs w:val="24"/>
-        </w:rPr>
-        <w:t>ción robusta y dinámica. La práctica común es acompañarlo de otras herramientas que permiten abrir un nuevo mundo de posibilidades.</w:t>
+        <w:t xml:space="preserve"> es un excelente medio para lograr llevar a cabo muchos proyectos actualmente; sin embargo, por sí solo, no proporciona todos los elementos necesarios para hacer una aplicación robusta y dinámica. La práctica común es acompañarlo de otras herramientas que permiten abrir un nuevo mundo de posibilidades.</w:t>
       </w:r>
     </w:p>
     <w:p>
@@ -203,17 +179,7 @@
           <w:sz w:val="24"/>
           <w:szCs w:val="24"/>
         </w:rPr>
-        <w:t>Generalmente en la pa</w:t>
-      </w:r>
-      <w:bookmarkStart w:id="0" w:name="_GoBack"/>
-      <w:bookmarkEnd w:id="0"/>
-      <w:r>
-        <w:rPr>
-          <w:rFonts w:ascii="Arial" w:hAnsi="Arial" w:cs="Arial"/>
-          <w:sz w:val="24"/>
-          <w:szCs w:val="24"/>
-        </w:rPr>
-        <w:t>rte más básica para el desarrollo web se tiene:</w:t>
+        <w:t>Generalmente en la parte más básica para el desarrollo web se tiene:</w:t>
       </w:r>
     </w:p>
     <w:p>
@@ -362,7 +328,23 @@
           <w:sz w:val="24"/>
           <w:szCs w:val="24"/>
         </w:rPr>
-        <w:t>Esta Inmensa piscina de posibilidades a la hora de elegir una pila o grupo de herramientas para desarrollo, con todas las buenas consecuencias que trae, puede llegar a la vez, a traer algunas cosas negativas, especialmente a los nuevos desarrolladores que se ven inundados con opciones y dependencias a múltiples librerías para crear un proyecto.</w:t>
+        <w:t xml:space="preserve">Esta Inmensa </w:t>
+      </w:r>
+      <w:r>
+        <w:rPr>
+          <w:rFonts w:ascii="Arial" w:hAnsi="Arial" w:cs="Arial"/>
+          <w:sz w:val="24"/>
+          <w:szCs w:val="24"/>
+        </w:rPr>
+        <w:t>cantidad</w:t>
+      </w:r>
+      <w:r>
+        <w:rPr>
+          <w:rFonts w:ascii="Arial" w:hAnsi="Arial" w:cs="Arial"/>
+          <w:sz w:val="24"/>
+          <w:szCs w:val="24"/>
+        </w:rPr>
+        <w:t xml:space="preserve"> de posibilidades a la hora de elegir una pila o grupo de herramientas para desarrollo, con todas las buenas consecuencias que trae, puede llegar a la vez, a traer algunas cosas negativas, especialmente a los nuevos desarrolladores que se ven inundados con opciones y dependencias a múltiples librerías para crear un proyecto.</w:t>
       </w:r>
     </w:p>
     <w:p>
@@ -458,6 +440,7 @@
           <w:szCs w:val="24"/>
         </w:rPr>
       </w:pPr>
+      <w:bookmarkStart w:id="0" w:name="_GoBack"/>
       <w:r>
         <w:rPr>
           <w:rFonts w:ascii="Arial" w:hAnsi="Arial" w:cs="Arial"/>
@@ -504,19 +487,18 @@
           <w:sz w:val="24"/>
           <w:szCs w:val="24"/>
         </w:rPr>
-        <w:t xml:space="preserve">, </w:t>
-      </w:r>
-      <w:proofErr w:type="spellStart"/>
-      <w:r>
-        <w:rPr>
-          <w:rFonts w:ascii="Arial" w:hAnsi="Arial" w:cs="Arial"/>
-          <w:sz w:val="24"/>
-          <w:szCs w:val="24"/>
-        </w:rPr>
-        <w:t>dándol</w:t>
-      </w:r>
-      <w:proofErr w:type="spellEnd"/>
-    </w:p>
+        <w:t>, dándol</w:t>
+      </w:r>
+      <w:r>
+        <w:rPr>
+          <w:rFonts w:ascii="Arial" w:hAnsi="Arial" w:cs="Arial"/>
+          <w:sz w:val="24"/>
+          <w:szCs w:val="24"/>
+        </w:rPr>
+        <w:t>e más vocabulario, separando la lógica de negocio a la lógica de presentación de una manera que se genera código muy fácil de leer y rápido de desarrollar.</w:t>
+      </w:r>
+    </w:p>
+    <w:bookmarkEnd w:id="0"/>
     <w:p>
       <w:pPr>
         <w:jc w:val="both"/>

</xml_diff>